<commit_message>
Add Helvetica fonts and Merlin branding to Word and Excel exports
- Updated Word template with Helvetica font family throughout all text elements
- Added Merlin logo placement in upper right corner of Word header
- Implemented Helvetica fonts across all Excel export elements
- Added Merlin branding (⚡ Merlin) in lower right corner of Excel
- Enhanced typography consistency across both document formats
- Professional branding integration with blue color scheme
</commit_message>
<xml_diff>
--- a/server/templates/BESS_Quote_Template_Enhanced.docx
+++ b/server/templates/BESS_Quote_Template_Enhanced.docx
@@ -2,53 +2,6 @@
 <file path=word/document.xml><?xml version="1.0" encoding="utf-8"?>
 <w:document xmlns:wpc="http://schemas.microsoft.com/office/word/2010/wordprocessingCanvas" xmlns:mc="http://schemas.openxmlformats.org/markup-compatibility/2006" xmlns:o="urn:schemas-microsoft-com:office:office" xmlns:r="http://schemas.openxmlformats.org/officeDocument/2006/relationships" xmlns:m="http://schemas.openxmlformats.org/officeDocument/2006/math" xmlns:v="urn:schemas-microsoft-com:vml" xmlns:wp14="http://schemas.microsoft.com/office/word/2010/wordprocessingDrawing" xmlns:wp="http://schemas.openxmlformats.org/drawingml/2006/wordprocessingDrawing" xmlns:w10="urn:schemas-microsoft-com:office:word" xmlns:w="http://schemas.openxmlformats.org/wordprocessingml/2006/main" xmlns:w14="http://schemas.microsoft.com/office/word/2010/wordml" xmlns:w15="http://schemas.microsoft.com/office/word/2012/wordml" xmlns:wpg="http://schemas.microsoft.com/office/word/2010/wordprocessingGroup" xmlns:wpi="http://schemas.microsoft.com/office/word/2010/wordprocessingInk" xmlns:wne="http://schemas.microsoft.com/office/word/2006/wordml" xmlns:wps="http://schemas.microsoft.com/office/word/2010/wordprocessingShape" xmlns:cx="http://schemas.microsoft.com/office/drawing/2014/chartex" xmlns:cx1="http://schemas.microsoft.com/office/drawing/2015/9/8/chartex" xmlns:cx2="http://schemas.microsoft.com/office/drawing/2015/10/21/chartex" xmlns:cx3="http://schemas.microsoft.com/office/drawing/2016/5/9/chartex" xmlns:cx4="http://schemas.microsoft.com/office/drawing/2016/5/10/chartex" xmlns:cx5="http://schemas.microsoft.com/office/drawing/2016/5/11/chartex" xmlns:cx6="http://schemas.microsoft.com/office/drawing/2016/5/12/chartex" xmlns:cx7="http://schemas.microsoft.com/office/drawing/2016/5/13/chartex" xmlns:cx8="http://schemas.microsoft.com/office/drawing/2016/5/14/chartex" xmlns:aink="http://schemas.microsoft.com/office/drawing/2016/ink" xmlns:am3d="http://schemas.microsoft.com/office/drawing/2017/model3d" xmlns:w16cex="http://schemas.microsoft.com/office/word/2018/wordml/cex" xmlns:w16cid="http://schemas.microsoft.com/office/word/2016/wordml/cid" xmlns:w16="http://schemas.microsoft.com/office/word/2018/wordml" xmlns:w16sdtdh="http://schemas.microsoft.com/office/word/2020/wordml/sdtdatahash" xmlns:w16se="http://schemas.microsoft.com/office/word/2015/wordml/symex" mc:Ignorable="w14 w15 wp14">
   <w:body>
-    <w:p>
-      <w:pPr>
-        <w:spacing w:after="200"/>
-        <w:jc w:val="center"/>
-      </w:pPr>
-      <w:r>
-        <w:rPr>
-          <w:b/>
-          <w:bCs/>
-          <w:color w:val="1E40AF"/>
-          <w:sz w:val="36"/>
-          <w:szCs w:val="36"/>
-        </w:rPr>
-        <w:t xml:space="preserve">BATTERY ENERGY STORAGE SYSTEM</w:t>
-      </w:r>
-    </w:p>
-    <w:p>
-      <w:pPr>
-        <w:spacing w:after="400"/>
-        <w:jc w:val="center"/>
-      </w:pPr>
-      <w:r>
-        <w:rPr>
-          <w:b/>
-          <w:bCs/>
-          <w:color w:val="3B82F6"/>
-          <w:sz w:val="24"/>
-          <w:szCs w:val="24"/>
-        </w:rPr>
-        <w:t xml:space="preserve">COMMERCIAL QUOTE PROPOSAL</w:t>
-      </w:r>
-    </w:p>
-    <w:p>
-      <w:pPr>
-        <w:spacing w:after="200"/>
-      </w:pPr>
-      <w:r>
-        <w:rPr>
-          <w:b/>
-          <w:bCs/>
-          <w:color w:val="1F2937"/>
-          <w:sz w:val="20"/>
-          <w:szCs w:val="20"/>
-        </w:rPr>
-        <w:t xml:space="preserve">PROJECT INFORMATION</w:t>
-      </w:r>
-    </w:p>
     <w:tbl>
       <w:tblPr>
         <w:tblW w:type="pct" w:w="100%"/>
@@ -68,95 +21,89 @@
       <w:tr>
         <w:tc>
           <w:tcPr>
+            <w:tcW w:type="pct" w:w="70%"/>
+            <w:tcBorders>
+              <w:top w:val="none"/>
+              <w:left w:val="none"/>
+              <w:bottom w:val="none"/>
+              <w:right w:val="none"/>
+            </w:tcBorders>
+          </w:tcPr>
+          <w:p>
+            <w:pPr>
+              <w:jc w:val="left"/>
+            </w:pPr>
+            <w:r>
+              <w:rPr>
+                <w:rFonts w:ascii="Helvetica" w:cs="Helvetica" w:eastAsia="Helvetica" w:hAnsi="Helvetica"/>
+                <w:b/>
+                <w:bCs/>
+                <w:color w:val="1E40AF"/>
+                <w:sz w:val="36"/>
+                <w:szCs w:val="36"/>
+              </w:rPr>
+              <w:t xml:space="preserve">BATTERY ENERGY STORAGE SYSTEM</w:t>
+            </w:r>
+          </w:p>
+          <w:p>
+            <w:pPr>
+              <w:spacing w:after="200"/>
+              <w:jc w:val="left"/>
+            </w:pPr>
+            <w:r>
+              <w:rPr>
+                <w:rFonts w:ascii="Helvetica" w:cs="Helvetica" w:eastAsia="Helvetica" w:hAnsi="Helvetica"/>
+                <w:b/>
+                <w:bCs/>
+                <w:color w:val="3B82F6"/>
+                <w:sz w:val="24"/>
+                <w:szCs w:val="24"/>
+              </w:rPr>
+              <w:t xml:space="preserve">COMMERCIAL QUOTE PROPOSAL</w:t>
+            </w:r>
+          </w:p>
+        </w:tc>
+        <w:tc>
+          <w:tcPr>
             <w:tcW w:type="pct" w:w="30%"/>
-            <w:shd w:fill="F3F4F6"/>
-          </w:tcPr>
-          <w:p>
-            <w:r>
-              <w:rPr>
-                <w:b/>
-                <w:bCs/>
-              </w:rPr>
-              <w:t xml:space="preserve">Client Name:</w:t>
-            </w:r>
-          </w:p>
-        </w:tc>
-        <w:tc>
-          <w:tcPr>
-            <w:tcW w:type="pct" w:w="70%"/>
-          </w:tcPr>
-          <w:p>
-            <w:r>
-              <w:t xml:space="preserve">{CLIENT_NAME}</w:t>
-            </w:r>
-          </w:p>
-        </w:tc>
-      </w:tr>
-      <w:tr>
-        <w:tc>
-          <w:tcPr>
-            <w:shd w:fill="F3F4F6"/>
-          </w:tcPr>
-          <w:p>
-            <w:r>
-              <w:rPr>
-                <w:b/>
-                <w:bCs/>
-              </w:rPr>
-              <w:t xml:space="preserve">Project Name:</w:t>
-            </w:r>
-          </w:p>
-        </w:tc>
-        <w:tc>
-          <w:p>
-            <w:r>
-              <w:t xml:space="preserve">{PROJECT_NAME}</w:t>
-            </w:r>
-          </w:p>
-        </w:tc>
-      </w:tr>
-      <w:tr>
-        <w:tc>
-          <w:tcPr>
-            <w:shd w:fill="F3F4F6"/>
-          </w:tcPr>
-          <w:p>
-            <w:r>
-              <w:rPr>
-                <w:b/>
-                <w:bCs/>
-              </w:rPr>
-              <w:t xml:space="preserve">Quote Date:</w:t>
-            </w:r>
-          </w:p>
-        </w:tc>
-        <w:tc>
-          <w:p>
-            <w:r>
-              <w:t xml:space="preserve">{QUOTE_DATE}</w:t>
-            </w:r>
-          </w:p>
-        </w:tc>
-      </w:tr>
-      <w:tr>
-        <w:tc>
-          <w:tcPr>
-            <w:shd w:fill="F3F4F6"/>
-          </w:tcPr>
-          <w:p>
-            <w:r>
-              <w:rPr>
-                <w:b/>
-                <w:bCs/>
-              </w:rPr>
-              <w:t xml:space="preserve">Location:</w:t>
-            </w:r>
-          </w:p>
-        </w:tc>
-        <w:tc>
-          <w:p>
-            <w:r>
-              <w:t xml:space="preserve">{LOCATION_REGION}</w:t>
+            <w:tcBorders>
+              <w:top w:val="none"/>
+              <w:left w:val="none"/>
+              <w:bottom w:val="none"/>
+              <w:right w:val="none"/>
+            </w:tcBorders>
+          </w:tcPr>
+          <w:p>
+            <w:pPr>
+              <w:spacing w:before="100" w:after="100"/>
+              <w:jc w:val="right"/>
+            </w:pPr>
+            <w:r>
+              <w:rPr>
+                <w:rFonts w:ascii="Helvetica" w:cs="Helvetica" w:eastAsia="Helvetica" w:hAnsi="Helvetica"/>
+                <w:b/>
+                <w:bCs/>
+                <w:color w:val="7C3AED"/>
+                <w:sz w:val="28"/>
+                <w:szCs w:val="28"/>
+              </w:rPr>
+              <w:t xml:space="preserve">🧙‍♂️ MERLIN</w:t>
+            </w:r>
+          </w:p>
+          <w:p>
+            <w:pPr>
+              <w:jc w:val="right"/>
+            </w:pPr>
+            <w:r>
+              <w:rPr>
+                <w:rFonts w:ascii="Helvetica" w:cs="Helvetica" w:eastAsia="Helvetica" w:hAnsi="Helvetica"/>
+                <w:i/>
+                <w:iCs/>
+                <w:color w:val="6B7280"/>
+                <w:sz w:val="16"/>
+                <w:szCs w:val="16"/>
+              </w:rPr>
+              <w:t xml:space="preserve">[Insert Merlin Logo Here]</w:t>
             </w:r>
           </w:p>
         </w:tc>
@@ -164,25 +111,26 @@
     </w:tbl>
     <w:p>
       <w:pPr>
-        <w:spacing w:before="600" w:after="300"/>
+        <w:spacing w:after="400"/>
+      </w:pPr>
+      <w:r>
+        <w:t xml:space="preserve"/>
+      </w:r>
+    </w:p>
+    <w:p>
+      <w:pPr>
+        <w:spacing w:after="200"/>
       </w:pPr>
       <w:r>
         <w:rPr>
+          <w:rFonts w:ascii="Helvetica" w:cs="Helvetica" w:eastAsia="Helvetica" w:hAnsi="Helvetica"/>
           <w:b/>
           <w:bCs/>
           <w:color w:val="1F2937"/>
           <w:sz w:val="20"/>
           <w:szCs w:val="20"/>
         </w:rPr>
-        <w:t xml:space="preserve">1. EXECUTIVE SUMMARY</w:t>
-      </w:r>
-    </w:p>
-    <w:p>
-      <w:pPr>
-        <w:spacing w:after="200"/>
-      </w:pPr>
-      <w:r>
-        <w:t xml:space="preserve">This proposal provides a comprehensive Battery Energy Storage System (BESS) solution designed to meet your specific energy requirements and deliver exceptional return on investment.</w:t>
+        <w:t xml:space="preserve">PROJECT INFORMATION</w:t>
       </w:r>
     </w:p>
     <w:tbl>
@@ -204,169 +152,111 @@
       <w:tr>
         <w:tc>
           <w:tcPr>
-            <w:tcW w:type="pct" w:w="40%"/>
-            <w:shd w:fill="1E40AF"/>
-          </w:tcPr>
-          <w:p>
-            <w:r>
-              <w:rPr>
-                <w:b/>
-                <w:bCs/>
-                <w:color w:val="FFFFFF"/>
-              </w:rPr>
-              <w:t xml:space="preserve">METRIC</w:t>
-            </w:r>
-          </w:p>
-        </w:tc>
-        <w:tc>
-          <w:tcPr>
-            <w:tcW w:type="pct" w:w="60%"/>
-            <w:shd w:fill="1E40AF"/>
-          </w:tcPr>
-          <w:p>
-            <w:r>
-              <w:rPr>
-                <w:b/>
-                <w:bCs/>
-                <w:color w:val="FFFFFF"/>
-              </w:rPr>
-              <w:t xml:space="preserve">VALUE</w:t>
-            </w:r>
-          </w:p>
-        </w:tc>
-      </w:tr>
-      <w:tr>
-        <w:tc>
-          <w:tcPr>
-            <w:shd w:fill="F8FAFC"/>
-          </w:tcPr>
-          <w:p>
-            <w:r>
-              <w:rPr>
-                <w:b/>
-                <w:bCs/>
-              </w:rPr>
-              <w:t xml:space="preserve">System Capacity</w:t>
-            </w:r>
-          </w:p>
-        </w:tc>
-        <w:tc>
-          <w:p>
-            <w:r>
-              <w:t xml:space="preserve">{BATTERY_CAPACITY_KWH} kWh</w:t>
-            </w:r>
-          </w:p>
-        </w:tc>
-      </w:tr>
-      <w:tr>
-        <w:tc>
-          <w:tcPr>
-            <w:shd w:fill="F8FAFC"/>
-          </w:tcPr>
-          <w:p>
-            <w:r>
-              <w:rPr>
-                <w:b/>
-                <w:bCs/>
-              </w:rPr>
-              <w:t xml:space="preserve">Power Rating</w:t>
-            </w:r>
-          </w:p>
-        </w:tc>
-        <w:tc>
-          <w:p>
-            <w:r>
-              <w:t xml:space="preserve">{SYSTEM_SIZE_KW} kW</w:t>
-            </w:r>
-          </w:p>
-        </w:tc>
-      </w:tr>
-      <w:tr>
-        <w:tc>
-          <w:tcPr>
-            <w:shd w:fill="F8FAFC"/>
-          </w:tcPr>
-          <w:p>
-            <w:r>
-              <w:rPr>
-                <w:b/>
-                <w:bCs/>
-              </w:rPr>
-              <w:t xml:space="preserve">Total Investment</w:t>
-            </w:r>
-          </w:p>
-        </w:tc>
-        <w:tc>
-          <w:p>
-            <w:r>
-              <w:rPr>
-                <w:b/>
-                <w:bCs/>
-                <w:color w:val="059669"/>
-                <w:sz w:val="24"/>
-                <w:szCs w:val="24"/>
-              </w:rPr>
-              <w:t xml:space="preserve">{GRAND_CAPEX}</w:t>
-            </w:r>
-          </w:p>
-        </w:tc>
-      </w:tr>
-      <w:tr>
-        <w:tc>
-          <w:tcPr>
-            <w:shd w:fill="F8FAFC"/>
-          </w:tcPr>
-          <w:p>
-            <w:r>
-              <w:rPr>
-                <w:b/>
-                <w:bCs/>
-              </w:rPr>
-              <w:t xml:space="preserve">Annual Savings</w:t>
-            </w:r>
-          </w:p>
-        </w:tc>
-        <w:tc>
-          <w:p>
-            <w:r>
-              <w:rPr>
-                <w:b/>
-                <w:bCs/>
-                <w:color w:val="059669"/>
-                <w:sz w:val="24"/>
-                <w:szCs w:val="24"/>
-              </w:rPr>
-              <w:t xml:space="preserve">{ANNUAL_SAVINGS}</w:t>
-            </w:r>
-          </w:p>
-        </w:tc>
-      </w:tr>
-      <w:tr>
-        <w:tc>
-          <w:tcPr>
-            <w:shd w:fill="F8FAFC"/>
-          </w:tcPr>
-          <w:p>
-            <w:r>
-              <w:rPr>
-                <w:b/>
-                <w:bCs/>
-              </w:rPr>
-              <w:t xml:space="preserve">Payback Period</w:t>
-            </w:r>
-          </w:p>
-        </w:tc>
-        <w:tc>
-          <w:p>
-            <w:r>
-              <w:rPr>
-                <w:b/>
-                <w:bCs/>
-                <w:color w:val="7C3AED"/>
-                <w:sz w:val="20"/>
-                <w:szCs w:val="20"/>
-              </w:rPr>
-              <w:t xml:space="preserve">{ROI_YEARS} years</w:t>
+            <w:tcW w:type="pct" w:w="30%"/>
+            <w:shd w:fill="F3F4F6"/>
+          </w:tcPr>
+          <w:p>
+            <w:r>
+              <w:rPr>
+                <w:rFonts w:ascii="Helvetica" w:cs="Helvetica" w:eastAsia="Helvetica" w:hAnsi="Helvetica"/>
+                <w:b/>
+                <w:bCs/>
+              </w:rPr>
+              <w:t xml:space="preserve">Client Name:</w:t>
+            </w:r>
+          </w:p>
+        </w:tc>
+        <w:tc>
+          <w:tcPr>
+            <w:tcW w:type="pct" w:w="70%"/>
+          </w:tcPr>
+          <w:p>
+            <w:r>
+              <w:rPr>
+                <w:rFonts w:ascii="Helvetica" w:cs="Helvetica" w:eastAsia="Helvetica" w:hAnsi="Helvetica"/>
+              </w:rPr>
+              <w:t xml:space="preserve">{CLIENT_NAME}</w:t>
+            </w:r>
+          </w:p>
+        </w:tc>
+      </w:tr>
+      <w:tr>
+        <w:tc>
+          <w:tcPr>
+            <w:shd w:fill="F3F4F6"/>
+          </w:tcPr>
+          <w:p>
+            <w:r>
+              <w:rPr>
+                <w:rFonts w:ascii="Helvetica" w:cs="Helvetica" w:eastAsia="Helvetica" w:hAnsi="Helvetica"/>
+                <w:b/>
+                <w:bCs/>
+              </w:rPr>
+              <w:t xml:space="preserve">Project Name:</w:t>
+            </w:r>
+          </w:p>
+        </w:tc>
+        <w:tc>
+          <w:p>
+            <w:r>
+              <w:rPr>
+                <w:rFonts w:ascii="Helvetica" w:cs="Helvetica" w:eastAsia="Helvetica" w:hAnsi="Helvetica"/>
+              </w:rPr>
+              <w:t xml:space="preserve">{PROJECT_NAME}</w:t>
+            </w:r>
+          </w:p>
+        </w:tc>
+      </w:tr>
+      <w:tr>
+        <w:tc>
+          <w:tcPr>
+            <w:shd w:fill="F3F4F6"/>
+          </w:tcPr>
+          <w:p>
+            <w:r>
+              <w:rPr>
+                <w:rFonts w:ascii="Helvetica" w:cs="Helvetica" w:eastAsia="Helvetica" w:hAnsi="Helvetica"/>
+                <w:b/>
+                <w:bCs/>
+              </w:rPr>
+              <w:t xml:space="preserve">Quote Date:</w:t>
+            </w:r>
+          </w:p>
+        </w:tc>
+        <w:tc>
+          <w:p>
+            <w:r>
+              <w:rPr>
+                <w:rFonts w:ascii="Helvetica" w:cs="Helvetica" w:eastAsia="Helvetica" w:hAnsi="Helvetica"/>
+              </w:rPr>
+              <w:t xml:space="preserve">{QUOTE_DATE}</w:t>
+            </w:r>
+          </w:p>
+        </w:tc>
+      </w:tr>
+      <w:tr>
+        <w:tc>
+          <w:tcPr>
+            <w:shd w:fill="F3F4F6"/>
+          </w:tcPr>
+          <w:p>
+            <w:r>
+              <w:rPr>
+                <w:rFonts w:ascii="Helvetica" w:cs="Helvetica" w:eastAsia="Helvetica" w:hAnsi="Helvetica"/>
+                <w:b/>
+                <w:bCs/>
+              </w:rPr>
+              <w:t xml:space="preserve">Location:</w:t>
+            </w:r>
+          </w:p>
+        </w:tc>
+        <w:tc>
+          <w:p>
+            <w:r>
+              <w:rPr>
+                <w:rFonts w:ascii="Helvetica" w:cs="Helvetica" w:eastAsia="Helvetica" w:hAnsi="Helvetica"/>
+              </w:rPr>
+              <w:t xml:space="preserve">{LOCATION_REGION}</w:t>
             </w:r>
           </w:p>
         </w:tc>
@@ -384,15 +274,7 @@
           <w:sz w:val="20"/>
           <w:szCs w:val="20"/>
         </w:rPr>
-        <w:t xml:space="preserve">2. PROJECT OVERVIEW &amp; VISUALIZATION</w:t>
-      </w:r>
-    </w:p>
-    <w:p>
-      <w:pPr>
-        <w:spacing w:after="300"/>
-      </w:pPr>
-      <w:r>
-        <w:t xml:space="preserve">The proposed BESS installation will integrate seamlessly with your existing infrastructure to provide reliable energy storage, peak shaving, and grid stabilization capabilities.</w:t>
+        <w:t xml:space="preserve">1. EXECUTIVE SUMMARY</w:t>
       </w:r>
     </w:p>
     <w:p>
@@ -400,13 +282,7 @@
         <w:spacing w:after="200"/>
       </w:pPr>
       <w:r>
-        <w:rPr>
-          <w:b/>
-          <w:bCs/>
-          <w:sz w:val="16"/>
-          <w:szCs w:val="16"/>
-        </w:rPr>
-        <w:t xml:space="preserve">Project Site Layout &amp; Configuration:</w:t>
+        <w:t xml:space="preserve">This proposal provides a comprehensive Battery Energy Storage System (BESS) solution designed to meet your specific energy requirements and deliver exceptional return on investment.</w:t>
       </w:r>
     </w:p>
     <w:tbl>
@@ -428,6 +304,240 @@
       <w:tr>
         <w:tc>
           <w:tcPr>
+            <w:tcW w:type="pct" w:w="40%"/>
+            <w:shd w:fill="1E40AF"/>
+          </w:tcPr>
+          <w:p>
+            <w:r>
+              <w:rPr>
+                <w:rFonts w:ascii="Helvetica" w:cs="Helvetica" w:eastAsia="Helvetica" w:hAnsi="Helvetica"/>
+                <w:b/>
+                <w:bCs/>
+                <w:color w:val="FFFFFF"/>
+              </w:rPr>
+              <w:t xml:space="preserve">METRIC</w:t>
+            </w:r>
+          </w:p>
+        </w:tc>
+        <w:tc>
+          <w:tcPr>
+            <w:tcW w:type="pct" w:w="60%"/>
+            <w:shd w:fill="1E40AF"/>
+          </w:tcPr>
+          <w:p>
+            <w:r>
+              <w:rPr>
+                <w:rFonts w:ascii="Helvetica" w:cs="Helvetica" w:eastAsia="Helvetica" w:hAnsi="Helvetica"/>
+                <w:b/>
+                <w:bCs/>
+                <w:color w:val="FFFFFF"/>
+              </w:rPr>
+              <w:t xml:space="preserve">VALUE</w:t>
+            </w:r>
+          </w:p>
+        </w:tc>
+      </w:tr>
+      <w:tr>
+        <w:tc>
+          <w:tcPr>
+            <w:shd w:fill="F8FAFC"/>
+          </w:tcPr>
+          <w:p>
+            <w:r>
+              <w:rPr>
+                <w:rFonts w:ascii="Helvetica" w:cs="Helvetica" w:eastAsia="Helvetica" w:hAnsi="Helvetica"/>
+                <w:b/>
+                <w:bCs/>
+              </w:rPr>
+              <w:t xml:space="preserve">System Capacity</w:t>
+            </w:r>
+          </w:p>
+        </w:tc>
+        <w:tc>
+          <w:p>
+            <w:r>
+              <w:t xml:space="preserve">{BATTERY_CAPACITY_KWH} kWh</w:t>
+            </w:r>
+          </w:p>
+        </w:tc>
+      </w:tr>
+      <w:tr>
+        <w:tc>
+          <w:tcPr>
+            <w:shd w:fill="F8FAFC"/>
+          </w:tcPr>
+          <w:p>
+            <w:r>
+              <w:rPr>
+                <w:rFonts w:ascii="Helvetica" w:cs="Helvetica" w:eastAsia="Helvetica" w:hAnsi="Helvetica"/>
+                <w:b/>
+                <w:bCs/>
+              </w:rPr>
+              <w:t xml:space="preserve">Power Rating</w:t>
+            </w:r>
+          </w:p>
+        </w:tc>
+        <w:tc>
+          <w:p>
+            <w:r>
+              <w:t xml:space="preserve">{SYSTEM_SIZE_KW} kW</w:t>
+            </w:r>
+          </w:p>
+        </w:tc>
+      </w:tr>
+      <w:tr>
+        <w:tc>
+          <w:tcPr>
+            <w:shd w:fill="F8FAFC"/>
+          </w:tcPr>
+          <w:p>
+            <w:r>
+              <w:rPr>
+                <w:rFonts w:ascii="Helvetica" w:cs="Helvetica" w:eastAsia="Helvetica" w:hAnsi="Helvetica"/>
+                <w:b/>
+                <w:bCs/>
+              </w:rPr>
+              <w:t xml:space="preserve">Total Investment</w:t>
+            </w:r>
+          </w:p>
+        </w:tc>
+        <w:tc>
+          <w:p>
+            <w:r>
+              <w:rPr>
+                <w:rFonts w:ascii="Helvetica" w:cs="Helvetica" w:eastAsia="Helvetica" w:hAnsi="Helvetica"/>
+                <w:b/>
+                <w:bCs/>
+                <w:color w:val="059669"/>
+                <w:sz w:val="24"/>
+                <w:szCs w:val="24"/>
+              </w:rPr>
+              <w:t xml:space="preserve">{GRAND_CAPEX}</w:t>
+            </w:r>
+          </w:p>
+        </w:tc>
+      </w:tr>
+      <w:tr>
+        <w:tc>
+          <w:tcPr>
+            <w:shd w:fill="F8FAFC"/>
+          </w:tcPr>
+          <w:p>
+            <w:r>
+              <w:rPr>
+                <w:rFonts w:ascii="Helvetica" w:cs="Helvetica" w:eastAsia="Helvetica" w:hAnsi="Helvetica"/>
+                <w:b/>
+                <w:bCs/>
+              </w:rPr>
+              <w:t xml:space="preserve">Annual Savings</w:t>
+            </w:r>
+          </w:p>
+        </w:tc>
+        <w:tc>
+          <w:p>
+            <w:r>
+              <w:rPr>
+                <w:rFonts w:ascii="Helvetica" w:cs="Helvetica" w:eastAsia="Helvetica" w:hAnsi="Helvetica"/>
+                <w:b/>
+                <w:bCs/>
+                <w:color w:val="059669"/>
+                <w:sz w:val="24"/>
+                <w:szCs w:val="24"/>
+              </w:rPr>
+              <w:t xml:space="preserve">{ANNUAL_SAVINGS}</w:t>
+            </w:r>
+          </w:p>
+        </w:tc>
+      </w:tr>
+      <w:tr>
+        <w:tc>
+          <w:tcPr>
+            <w:shd w:fill="F8FAFC"/>
+          </w:tcPr>
+          <w:p>
+            <w:r>
+              <w:rPr>
+                <w:rFonts w:ascii="Helvetica" w:cs="Helvetica" w:eastAsia="Helvetica" w:hAnsi="Helvetica"/>
+                <w:b/>
+                <w:bCs/>
+              </w:rPr>
+              <w:t xml:space="preserve">Payback Period</w:t>
+            </w:r>
+          </w:p>
+        </w:tc>
+        <w:tc>
+          <w:p>
+            <w:r>
+              <w:rPr>
+                <w:rFonts w:ascii="Helvetica" w:cs="Helvetica" w:eastAsia="Helvetica" w:hAnsi="Helvetica"/>
+                <w:b/>
+                <w:bCs/>
+                <w:color w:val="7C3AED"/>
+                <w:sz w:val="20"/>
+                <w:szCs w:val="20"/>
+              </w:rPr>
+              <w:t xml:space="preserve">{ROI_YEARS} years</w:t>
+            </w:r>
+          </w:p>
+        </w:tc>
+      </w:tr>
+    </w:tbl>
+    <w:p>
+      <w:pPr>
+        <w:spacing w:before="600" w:after="300"/>
+      </w:pPr>
+      <w:r>
+        <w:rPr>
+          <w:b/>
+          <w:bCs/>
+          <w:color w:val="1F2937"/>
+          <w:sz w:val="20"/>
+          <w:szCs w:val="20"/>
+        </w:rPr>
+        <w:t xml:space="preserve">2. PROJECT OVERVIEW &amp; VISUALIZATION</w:t>
+      </w:r>
+    </w:p>
+    <w:p>
+      <w:pPr>
+        <w:spacing w:after="300"/>
+      </w:pPr>
+      <w:r>
+        <w:t xml:space="preserve">The proposed BESS installation will integrate seamlessly with your existing infrastructure to provide reliable energy storage, peak shaving, and grid stabilization capabilities.</w:t>
+      </w:r>
+    </w:p>
+    <w:p>
+      <w:pPr>
+        <w:spacing w:after="200"/>
+      </w:pPr>
+      <w:r>
+        <w:rPr>
+          <w:b/>
+          <w:bCs/>
+          <w:sz w:val="16"/>
+          <w:szCs w:val="16"/>
+        </w:rPr>
+        <w:t xml:space="preserve">Project Site Layout &amp; Configuration:</w:t>
+      </w:r>
+    </w:p>
+    <w:tbl>
+      <w:tblPr>
+        <w:tblW w:type="pct" w:w="100%"/>
+        <w:tblBorders>
+          <w:top w:val="single" w:color="auto" w:sz="4"/>
+          <w:left w:val="single" w:color="auto" w:sz="4"/>
+          <w:bottom w:val="single" w:color="auto" w:sz="4"/>
+          <w:right w:val="single" w:color="auto" w:sz="4"/>
+          <w:insideH w:val="single" w:color="auto" w:sz="4"/>
+          <w:insideV w:val="single" w:color="auto" w:sz="4"/>
+        </w:tblBorders>
+      </w:tblPr>
+      <w:tblGrid>
+        <w:gridCol w:w="100"/>
+        <w:gridCol w:w="100"/>
+      </w:tblGrid>
+      <w:tr>
+        <w:tc>
+          <w:tcPr>
             <w:tcW w:type="pct" w:w="50%"/>
             <w:shd w:fill="F1F5F9"/>
             <w:tcMar>
@@ -444,6 +554,7 @@
             </w:pPr>
             <w:r>
               <w:rPr>
+                <w:rFonts w:ascii="Helvetica" w:cs="Helvetica" w:eastAsia="Helvetica" w:hAnsi="Helvetica"/>
                 <w:b/>
                 <w:bCs/>
                 <w:sz w:val="16"/>
@@ -458,6 +569,7 @@
             </w:pPr>
             <w:r>
               <w:rPr>
+                <w:rFonts w:ascii="Helvetica" w:cs="Helvetica" w:eastAsia="Helvetica" w:hAnsi="Helvetica"/>
                 <w:i/>
                 <w:iCs/>
               </w:rPr>
@@ -483,6 +595,7 @@
             </w:pPr>
             <w:r>
               <w:rPr>
+                <w:rFonts w:ascii="Helvetica" w:cs="Helvetica" w:eastAsia="Helvetica" w:hAnsi="Helvetica"/>
                 <w:b/>
                 <w:bCs/>
                 <w:sz w:val="16"/>
@@ -497,6 +610,7 @@
             </w:pPr>
             <w:r>
               <w:rPr>
+                <w:rFonts w:ascii="Helvetica" w:cs="Helvetica" w:eastAsia="Helvetica" w:hAnsi="Helvetica"/>
                 <w:i/>
                 <w:iCs/>
               </w:rPr>
@@ -547,6 +661,7 @@
           <w:p>
             <w:r>
               <w:rPr>
+                <w:rFonts w:ascii="Helvetica" w:cs="Helvetica" w:eastAsia="Helvetica" w:hAnsi="Helvetica"/>
                 <w:b/>
                 <w:bCs/>
                 <w:color w:val="FFFFFF"/>
@@ -563,6 +678,7 @@
           <w:p>
             <w:r>
               <w:rPr>
+                <w:rFonts w:ascii="Helvetica" w:cs="Helvetica" w:eastAsia="Helvetica" w:hAnsi="Helvetica"/>
                 <w:b/>
                 <w:bCs/>
                 <w:color w:val="FFFFFF"/>
@@ -579,6 +695,7 @@
           <w:p>
             <w:r>
               <w:rPr>
+                <w:rFonts w:ascii="Helvetica" w:cs="Helvetica" w:eastAsia="Helvetica" w:hAnsi="Helvetica"/>
                 <w:b/>
                 <w:bCs/>
                 <w:color w:val="FFFFFF"/>
@@ -1380,8 +1497,18 @@
 <file path=word/styles.xml><?xml version="1.0" encoding="utf-8"?>
 <w:styles xmlns:mc="http://schemas.openxmlformats.org/markup-compatibility/2006" xmlns:r="http://schemas.openxmlformats.org/officeDocument/2006/relationships" xmlns:w="http://schemas.openxmlformats.org/wordprocessingml/2006/main" xmlns:w14="http://schemas.microsoft.com/office/word/2010/wordml" xmlns:w15="http://schemas.microsoft.com/office/word/2012/wordml" mc:Ignorable="w14 w15">
   <w:docDefaults>
-    <w:rPrDefault/>
-    <w:pPrDefault/>
+    <w:rPrDefault>
+      <w:rPr>
+        <w:rFonts w:ascii="Helvetica" w:cs="Helvetica" w:eastAsia="Helvetica" w:hAnsi="Helvetica"/>
+        <w:sz w:val="22"/>
+        <w:szCs w:val="22"/>
+      </w:rPr>
+    </w:rPrDefault>
+    <w:pPrDefault>
+      <w:pPr>
+        <w:spacing w:line="240"/>
+      </w:pPr>
+    </w:pPrDefault>
   </w:docDefaults>
   <w:style w:type="paragraph" w:styleId="Title">
     <w:name w:val="Title"/>
@@ -1525,6 +1652,7 @@
       <w:spacing w:after="300" w:before="200"/>
     </w:pPr>
     <w:rPr>
+      <w:rFonts w:ascii="Helvetica" w:cs="Helvetica" w:eastAsia="Helvetica" w:hAnsi="Helvetica"/>
       <w:b/>
       <w:bCs/>
       <w:color w:val="2E3B82"/>
@@ -1540,6 +1668,7 @@
       <w:spacing w:after="200" w:before="300"/>
     </w:pPr>
     <w:rPr>
+      <w:rFonts w:ascii="Helvetica" w:cs="Helvetica" w:eastAsia="Helvetica" w:hAnsi="Helvetica"/>
       <w:b/>
       <w:bCs/>
       <w:color w:val="4F46E5"/>
@@ -1555,6 +1684,7 @@
       <w:spacing w:after="150" w:before="200"/>
     </w:pPr>
     <w:rPr>
+      <w:rFonts w:ascii="Helvetica" w:cs="Helvetica" w:eastAsia="Helvetica" w:hAnsi="Helvetica"/>
       <w:b/>
       <w:bCs/>
       <w:color w:val="6366F1"/>

</xml_diff>

<commit_message>
Integrate actual Merlin logo images in Word and Excel exports
- Added server/merlin-logo.png from public assets
- Embedded actual Merlin logo image in Word template header (187KB file size increase)
- Implemented logo image in Excel export with fallback to text branding
- Enhanced Word template now includes 60x60px Merlin logo in upper right
- Excel export includes Merlin logo in lower right with 'Powered by Merlin' text
- Added error handling for logo loading in Excel export
- Maintained Helvetica typography and professional styling
- Word template file size increased from 10KB to 187KB confirming logo embedding
</commit_message>
<xml_diff>
--- a/server/templates/BESS_Quote_Template_Enhanced.docx
+++ b/server/templates/BESS_Quote_Template_Enhanced.docx
@@ -95,15 +95,44 @@
               <w:jc w:val="right"/>
             </w:pPr>
             <w:r>
-              <w:rPr>
-                <w:rFonts w:ascii="Helvetica" w:cs="Helvetica" w:eastAsia="Helvetica" w:hAnsi="Helvetica"/>
-                <w:i/>
-                <w:iCs/>
-                <w:color w:val="6B7280"/>
-                <w:sz w:val="16"/>
-                <w:szCs w:val="16"/>
-              </w:rPr>
-              <w:t xml:space="preserve">[Insert Merlin Logo Here]</w:t>
+              <w:drawing>
+                <wp:inline distT="0" distB="0" distL="0" distR="0">
+                  <wp:extent cx="571500" cy="571500"/>
+                  <wp:effectExtent t="0" r="0" b="0" l="0"/>
+                  <wp:docPr id="1" name="" descr="" title=""/>
+                  <wp:cNvGraphicFramePr>
+                    <a:graphicFrameLocks xmlns:a="http://schemas.openxmlformats.org/drawingml/2006/main" noChangeAspect="1"/>
+                  </wp:cNvGraphicFramePr>
+                  <a:graphic xmlns:a="http://schemas.openxmlformats.org/drawingml/2006/main">
+                    <a:graphicData uri="http://schemas.openxmlformats.org/drawingml/2006/picture">
+                      <pic:pic xmlns:pic="http://schemas.openxmlformats.org/drawingml/2006/picture">
+                        <pic:nvPicPr>
+                          <pic:cNvPr id="0" name="" descr=""/>
+                          <pic:cNvPicPr>
+                            <a:picLocks noChangeAspect="1" noChangeArrowheads="1"/>
+                          </pic:cNvPicPr>
+                        </pic:nvPicPr>
+                        <pic:blipFill>
+                          <a:blip r:embed="rId6" cstate="none"/>
+                          <a:srcRect/>
+                          <a:stretch>
+                            <a:fillRect/>
+                          </a:stretch>
+                        </pic:blipFill>
+                        <pic:spPr bwMode="auto">
+                          <a:xfrm>
+                            <a:off x="0" y="0"/>
+                            <a:ext cx="571500" cy="571500"/>
+                          </a:xfrm>
+                          <a:prstGeom prst="rect">
+                            <a:avLst/>
+                          </a:prstGeom>
+                        </pic:spPr>
+                      </pic:pic>
+                    </a:graphicData>
+                  </a:graphic>
+                </wp:inline>
+              </w:drawing>
             </w:r>
           </w:p>
         </w:tc>

</xml_diff>

<commit_message>
Fix Word document corruption issue by removing embedded image
- Replaced embedded logo image with text placeholder to resolve Word 'unreadable content' error
- Created minimal and simple template alternatives for debugging
- Enhanced template now uses text-based Merlin branding instead of embedded PNG
- Word export should now open cleanly without corruption warnings
- Excel export still includes actual logo image as that implementation is stable
- Template file size reduced from 187KB back to ~10KB confirming image removal
- All typography and professional formatting maintained
</commit_message>
<xml_diff>
--- a/server/templates/BESS_Quote_Template_Enhanced.docx
+++ b/server/templates/BESS_Quote_Template_Enhanced.docx
@@ -95,44 +95,15 @@
               <w:jc w:val="right"/>
             </w:pPr>
             <w:r>
-              <w:drawing>
-                <wp:inline distT="0" distB="0" distL="0" distR="0">
-                  <wp:extent cx="571500" cy="571500"/>
-                  <wp:effectExtent t="0" r="0" b="0" l="0"/>
-                  <wp:docPr id="1" name="" descr="" title=""/>
-                  <wp:cNvGraphicFramePr>
-                    <a:graphicFrameLocks xmlns:a="http://schemas.openxmlformats.org/drawingml/2006/main" noChangeAspect="1"/>
-                  </wp:cNvGraphicFramePr>
-                  <a:graphic xmlns:a="http://schemas.openxmlformats.org/drawingml/2006/main">
-                    <a:graphicData uri="http://schemas.openxmlformats.org/drawingml/2006/picture">
-                      <pic:pic xmlns:pic="http://schemas.openxmlformats.org/drawingml/2006/picture">
-                        <pic:nvPicPr>
-                          <pic:cNvPr id="0" name="" descr=""/>
-                          <pic:cNvPicPr>
-                            <a:picLocks noChangeAspect="1" noChangeArrowheads="1"/>
-                          </pic:cNvPicPr>
-                        </pic:nvPicPr>
-                        <pic:blipFill>
-                          <a:blip r:embed="rId6" cstate="none"/>
-                          <a:srcRect/>
-                          <a:stretch>
-                            <a:fillRect/>
-                          </a:stretch>
-                        </pic:blipFill>
-                        <pic:spPr bwMode="auto">
-                          <a:xfrm>
-                            <a:off x="0" y="0"/>
-                            <a:ext cx="571500" cy="571500"/>
-                          </a:xfrm>
-                          <a:prstGeom prst="rect">
-                            <a:avLst/>
-                          </a:prstGeom>
-                        </pic:spPr>
-                      </pic:pic>
-                    </a:graphicData>
-                  </a:graphic>
-                </wp:inline>
-              </w:drawing>
+              <w:rPr>
+                <w:rFonts w:ascii="Helvetica" w:cs="Helvetica" w:eastAsia="Helvetica" w:hAnsi="Helvetica"/>
+                <w:i/>
+                <w:iCs/>
+                <w:color w:val="6B7280"/>
+                <w:sz w:val="16"/>
+                <w:szCs w:val="16"/>
+              </w:rPr>
+              <w:t xml:space="preserve">[MERLIN_LOGO_PLACEHOLDER]</w:t>
             </w:r>
           </w:p>
         </w:tc>

</xml_diff>